<commit_message>
Updated Project Contents and Resume files
</commit_message>
<xml_diff>
--- a/Resume_Project2_Sejal/downloads/Sejal_resume.docx
+++ b/Resume_Project2_Sejal/downloads/Sejal_resume.docx
@@ -174,25 +174,7 @@
                   <w:color w:val="0000FF"/>
                   <w:u w:val="single"/>
                 </w:rPr>
-                <w:t>github.com/</w:t>
-              </w:r>
-              <w:proofErr w:type="spellStart"/>
-              <w:r>
-                <w:rPr>
-                  <w:rFonts w:eastAsia="Times New Roman" w:cs="Times New Roman"/>
-                  <w:color w:val="0000FF"/>
-                  <w:u w:val="single"/>
-                </w:rPr>
-                <w:t>sejal</w:t>
-              </w:r>
-              <w:proofErr w:type="spellEnd"/>
-              <w:r>
-                <w:rPr>
-                  <w:rFonts w:eastAsia="Times New Roman" w:cs="Times New Roman"/>
-                  <w:color w:val="0000FF"/>
-                  <w:u w:val="single"/>
-                </w:rPr>
-                <w:t>-shah</w:t>
+                <w:t>github.com/sejal6289</w:t>
               </w:r>
             </w:hyperlink>
           </w:p>
@@ -327,16 +309,7 @@
           <w:sz w:val="20"/>
           <w:szCs w:val="20"/>
         </w:rPr>
-        <w:t xml:space="preserve">JavaScript, Java, HTML5, CSS3, C, C++, VB 6.0, </w:t>
-      </w:r>
-      <w:r>
-        <w:rPr>
-          <w:rFonts w:eastAsia="Times New Roman" w:cs="Times New Roman"/>
-          <w:color w:val="00000A"/>
-          <w:sz w:val="20"/>
-          <w:szCs w:val="20"/>
-        </w:rPr>
-        <w:t>Android</w:t>
+        <w:t>JavaScript, Java, HTML5, CSS3, C, C++, VB 6.0, Android</w:t>
       </w:r>
     </w:p>
     <w:p>
@@ -424,16 +397,7 @@
           <w:sz w:val="20"/>
           <w:szCs w:val="20"/>
         </w:rPr>
-        <w:t xml:space="preserve"> MySQL, Oracle 11g</w:t>
-      </w:r>
-      <w:r>
-        <w:rPr>
-          <w:rFonts w:eastAsia="Times New Roman" w:cs="Times New Roman"/>
-          <w:color w:val="00000A"/>
-          <w:sz w:val="20"/>
-          <w:szCs w:val="20"/>
-        </w:rPr>
-        <w:t xml:space="preserve"> </w:t>
+        <w:t xml:space="preserve"> MySQL, Oracle 11g </w:t>
       </w:r>
     </w:p>
     <w:p>
@@ -488,16 +452,7 @@
           <w:sz w:val="20"/>
           <w:szCs w:val="20"/>
         </w:rPr>
-        <w:t>/GitHub, Oracle Transportation Management 6.0, PeopleSoft HRMS</w:t>
-      </w:r>
-      <w:r>
-        <w:rPr>
-          <w:rFonts w:eastAsia="Times New Roman" w:cs="Times New Roman"/>
-          <w:color w:val="00000A"/>
-          <w:sz w:val="20"/>
-          <w:szCs w:val="20"/>
-        </w:rPr>
-        <w:t>, MATLAB</w:t>
+        <w:t>/GitHub, Oracle Transportation Management 6.0, PeopleSoft HRMS, MATLAB</w:t>
       </w:r>
     </w:p>
     <w:p>
@@ -534,6 +489,16 @@
     <w:p>
       <w:pPr>
         <w:spacing w:after="0" w:line="240" w:lineRule="auto"/>
+      </w:pPr>
+      <w:r>
+        <w:pict>
+          <v:rect id="_x0000_i1026" style="width:0;height:1.5pt" o:hralign="center" o:hrstd="t" o:hrnoshade="t" o:hr="t" fillcolor="black" stroked="f"/>
+        </w:pict>
+      </w:r>
+    </w:p>
+    <w:p>
+      <w:pPr>
+        <w:spacing w:after="0" w:line="240" w:lineRule="auto"/>
         <w:rPr>
           <w:rFonts w:eastAsia="Times New Roman" w:cs="Times New Roman"/>
           <w:color w:val="00000A"/>
@@ -541,13 +506,6 @@
           <w:szCs w:val="20"/>
         </w:rPr>
       </w:pPr>
-      <w:bookmarkStart w:id="0" w:name="_GoBack"/>
-      <w:r>
-        <w:pict>
-          <v:rect id="_x0000_i1028" style="width:0;height:1.5pt" o:hralign="center" o:hrstd="t" o:hrnoshade="t" o:hr="t" fillcolor="black" stroked="f"/>
-        </w:pict>
-      </w:r>
-      <w:bookmarkEnd w:id="0"/>
     </w:p>
     <w:tbl>
       <w:tblPr>
@@ -594,10 +552,6 @@
                 <w:szCs w:val="20"/>
               </w:rPr>
             </w:pPr>
-            <w:bookmarkStart w:id="1" w:name="6cd1a8654c34572d2325783b8acc6dd13b809671"/>
-            <w:bookmarkStart w:id="2" w:name="1"/>
-            <w:bookmarkEnd w:id="1"/>
-            <w:bookmarkEnd w:id="2"/>
             <w:r>
               <w:rPr>
                 <w:rFonts w:eastAsia="Times New Roman" w:cs="Times New Roman"/>
@@ -607,7 +561,18 @@
                 <w:sz w:val="20"/>
                 <w:szCs w:val="20"/>
               </w:rPr>
-              <w:t xml:space="preserve">Resume website - </w:t>
+              <w:t>Classic Arcade Game Clone</w:t>
+            </w:r>
+            <w:r>
+              <w:rPr>
+                <w:rFonts w:eastAsia="Times New Roman" w:cs="Times New Roman"/>
+                <w:b/>
+                <w:bCs/>
+                <w:color w:val="00000A"/>
+                <w:sz w:val="20"/>
+                <w:szCs w:val="20"/>
+              </w:rPr>
+              <w:t xml:space="preserve">- </w:t>
             </w:r>
             <w:r>
               <w:rPr>
@@ -672,6 +637,224 @@
                 <w:sz w:val="20"/>
                 <w:szCs w:val="20"/>
               </w:rPr>
+              <w:t> </w:t>
+            </w:r>
+            <w:r>
+              <w:rPr>
+                <w:rFonts w:eastAsia="Times New Roman" w:cs="Times New Roman"/>
+                <w:i/>
+                <w:iCs/>
+                <w:color w:val="00000A"/>
+                <w:sz w:val="20"/>
+                <w:szCs w:val="20"/>
+              </w:rPr>
+              <w:t>March 2016</w:t>
+            </w:r>
+          </w:p>
+        </w:tc>
+      </w:tr>
+    </w:tbl>
+    <w:p>
+      <w:pPr>
+        <w:pStyle w:val="NoSpacing"/>
+        <w:numPr>
+          <w:ilvl w:val="0"/>
+          <w:numId w:val="6"/>
+        </w:numPr>
+        <w:rPr>
+          <w:rFonts w:eastAsia="Times New Roman" w:cs="Times New Roman"/>
+          <w:color w:val="00000A"/>
+          <w:sz w:val="20"/>
+          <w:szCs w:val="20"/>
+        </w:rPr>
+      </w:pPr>
+      <w:r>
+        <w:rPr>
+          <w:sz w:val="20"/>
+          <w:szCs w:val="20"/>
+        </w:rPr>
+        <w:t>Developed Classic Arcade Game Clone using Object Oriented JavaScript and HTML5 Canvas.</w:t>
+      </w:r>
+    </w:p>
+    <w:p>
+      <w:pPr>
+        <w:pStyle w:val="NoSpacing"/>
+        <w:numPr>
+          <w:ilvl w:val="0"/>
+          <w:numId w:val="6"/>
+        </w:numPr>
+        <w:rPr>
+          <w:sz w:val="20"/>
+          <w:szCs w:val="20"/>
+        </w:rPr>
+      </w:pPr>
+      <w:r>
+        <w:rPr>
+          <w:sz w:val="20"/>
+          <w:szCs w:val="20"/>
+        </w:rPr>
+        <w:t>Incorporated player, enemies and other entities using HTML5.</w:t>
+      </w:r>
+    </w:p>
+    <w:p>
+      <w:pPr>
+        <w:pStyle w:val="NoSpacing"/>
+        <w:numPr>
+          <w:ilvl w:val="0"/>
+          <w:numId w:val="6"/>
+        </w:numPr>
+        <w:rPr>
+          <w:sz w:val="20"/>
+          <w:szCs w:val="20"/>
+        </w:rPr>
+      </w:pPr>
+      <w:r>
+        <w:rPr>
+          <w:sz w:val="20"/>
+          <w:szCs w:val="20"/>
+        </w:rPr>
+        <w:t xml:space="preserve">Created functionality like detecting collision, updating score &amp; lives using OO </w:t>
+      </w:r>
+      <w:proofErr w:type="spellStart"/>
+      <w:r>
+        <w:rPr>
+          <w:sz w:val="20"/>
+          <w:szCs w:val="20"/>
+        </w:rPr>
+        <w:t>javascript</w:t>
+      </w:r>
+      <w:proofErr w:type="spellEnd"/>
+      <w:r>
+        <w:rPr>
+          <w:sz w:val="20"/>
+          <w:szCs w:val="20"/>
+        </w:rPr>
+        <w:t>.</w:t>
+      </w:r>
+    </w:p>
+    <w:tbl>
+      <w:tblPr>
+        <w:tblW w:w="10913" w:type="dxa"/>
+        <w:tblInd w:w="596" w:type="dxa"/>
+        <w:tblCellMar>
+          <w:left w:w="0" w:type="dxa"/>
+          <w:right w:w="0" w:type="dxa"/>
+        </w:tblCellMar>
+        <w:tblLook w:val="04A0" w:firstRow="1" w:lastRow="0" w:firstColumn="1" w:lastColumn="0" w:noHBand="0" w:noVBand="1"/>
+      </w:tblPr>
+      <w:tblGrid>
+        <w:gridCol w:w="8251"/>
+        <w:gridCol w:w="2662"/>
+      </w:tblGrid>
+      <w:tr>
+        <w:trPr>
+          <w:trHeight w:val="212"/>
+        </w:trPr>
+        <w:tc>
+          <w:tcPr>
+            <w:tcW w:w="8251" w:type="dxa"/>
+            <w:tcBorders>
+              <w:top w:val="single" w:sz="8" w:space="0" w:color="FFFFFF"/>
+              <w:left w:val="single" w:sz="8" w:space="0" w:color="FFFFFF"/>
+              <w:bottom w:val="single" w:sz="8" w:space="0" w:color="FFFFFF"/>
+              <w:right w:val="single" w:sz="8" w:space="0" w:color="FFFFFF"/>
+            </w:tcBorders>
+            <w:tcMar>
+              <w:top w:w="100" w:type="dxa"/>
+              <w:left w:w="100" w:type="dxa"/>
+              <w:bottom w:w="100" w:type="dxa"/>
+              <w:right w:w="100" w:type="dxa"/>
+            </w:tcMar>
+            <w:hideMark/>
+          </w:tcPr>
+          <w:p>
+            <w:pPr>
+              <w:spacing w:after="0" w:line="240" w:lineRule="auto"/>
+              <w:rPr>
+                <w:rFonts w:eastAsia="Times New Roman" w:cs="Times New Roman"/>
+                <w:color w:val="00000A"/>
+                <w:sz w:val="20"/>
+                <w:szCs w:val="20"/>
+              </w:rPr>
+            </w:pPr>
+            <w:bookmarkStart w:id="0" w:name="6cd1a8654c34572d2325783b8acc6dd13b809671"/>
+            <w:bookmarkStart w:id="1" w:name="1"/>
+            <w:bookmarkEnd w:id="0"/>
+            <w:bookmarkEnd w:id="1"/>
+            <w:r>
+              <w:rPr>
+                <w:rFonts w:eastAsia="Times New Roman" w:cs="Times New Roman"/>
+                <w:b/>
+                <w:bCs/>
+                <w:color w:val="00000A"/>
+                <w:sz w:val="20"/>
+                <w:szCs w:val="20"/>
+              </w:rPr>
+              <w:t xml:space="preserve">Resume website - </w:t>
+            </w:r>
+            <w:r>
+              <w:rPr>
+                <w:rFonts w:eastAsia="Times New Roman" w:cs="Times New Roman"/>
+                <w:bCs/>
+                <w:i/>
+                <w:color w:val="00000A"/>
+                <w:sz w:val="20"/>
+                <w:szCs w:val="20"/>
+              </w:rPr>
+              <w:t> </w:t>
+            </w:r>
+            <w:hyperlink r:id="rId10" w:history="1">
+              <w:r>
+                <w:rPr>
+                  <w:rStyle w:val="Hyperlink"/>
+                  <w:rFonts w:eastAsia="Times New Roman" w:cs="Times New Roman"/>
+                  <w:bCs/>
+                  <w:i/>
+                  <w:sz w:val="20"/>
+                  <w:szCs w:val="20"/>
+                </w:rPr>
+                <w:t>GitHub Link</w:t>
+              </w:r>
+            </w:hyperlink>
+          </w:p>
+        </w:tc>
+        <w:tc>
+          <w:tcPr>
+            <w:tcW w:w="2662" w:type="dxa"/>
+            <w:tcBorders>
+              <w:top w:val="single" w:sz="8" w:space="0" w:color="FFFFFF"/>
+              <w:left w:val="single" w:sz="8" w:space="0" w:color="FFFFFF"/>
+              <w:bottom w:val="single" w:sz="8" w:space="0" w:color="FFFFFF"/>
+              <w:right w:val="single" w:sz="8" w:space="0" w:color="FFFFFF"/>
+            </w:tcBorders>
+            <w:tcMar>
+              <w:top w:w="100" w:type="dxa"/>
+              <w:left w:w="100" w:type="dxa"/>
+              <w:bottom w:w="100" w:type="dxa"/>
+              <w:right w:w="100" w:type="dxa"/>
+            </w:tcMar>
+            <w:hideMark/>
+          </w:tcPr>
+          <w:p>
+            <w:pPr>
+              <w:spacing w:after="0" w:line="240" w:lineRule="auto"/>
+              <w:jc w:val="right"/>
+              <w:rPr>
+                <w:rFonts w:eastAsia="Times New Roman" w:cs="Times New Roman"/>
+                <w:color w:val="00000A"/>
+                <w:sz w:val="20"/>
+                <w:szCs w:val="20"/>
+              </w:rPr>
+            </w:pPr>
+            <w:r>
+              <w:rPr>
+                <w:rFonts w:eastAsia="Times New Roman" w:cs="Times New Roman"/>
+                <w:i/>
+                <w:iCs/>
+                <w:color w:val="00000A"/>
+                <w:sz w:val="20"/>
+                <w:szCs w:val="20"/>
+              </w:rPr>
               <w:t> December 2015</w:t>
             </w:r>
           </w:p>
@@ -744,28 +927,7 @@
           <w:sz w:val="20"/>
           <w:szCs w:val="20"/>
         </w:rPr>
-        <w:t xml:space="preserve">Designed a content oriented </w:t>
-      </w:r>
-      <w:r>
-        <w:rPr>
-          <w:sz w:val="20"/>
-          <w:szCs w:val="20"/>
-        </w:rPr>
-        <w:t>site that can be modified easily for any</w:t>
-      </w:r>
-      <w:r>
-        <w:rPr>
-          <w:sz w:val="20"/>
-          <w:szCs w:val="20"/>
-        </w:rPr>
-        <w:t xml:space="preserve"> data changes</w:t>
-      </w:r>
-      <w:r>
-        <w:rPr>
-          <w:sz w:val="20"/>
-          <w:szCs w:val="20"/>
-        </w:rPr>
-        <w:t xml:space="preserve">. </w:t>
+        <w:t xml:space="preserve">Designed a content oriented site that can be modified easily for any data changes. </w:t>
       </w:r>
     </w:p>
     <w:tbl>
@@ -813,10 +975,10 @@
                 <w:szCs w:val="20"/>
               </w:rPr>
             </w:pPr>
-            <w:bookmarkStart w:id="3" w:name="887dffcf90e042b253af4ec6922e028547310931"/>
-            <w:bookmarkStart w:id="4" w:name="2"/>
+            <w:bookmarkStart w:id="2" w:name="887dffcf90e042b253af4ec6922e028547310931"/>
+            <w:bookmarkStart w:id="3" w:name="2"/>
+            <w:bookmarkEnd w:id="2"/>
             <w:bookmarkEnd w:id="3"/>
-            <w:bookmarkEnd w:id="4"/>
             <w:r>
               <w:rPr>
                 <w:rFonts w:eastAsia="Times New Roman" w:cs="Times New Roman"/>
@@ -828,7 +990,7 @@
               </w:rPr>
               <w:t>Portfolio Site -  </w:t>
             </w:r>
-            <w:hyperlink r:id="rId10" w:history="1">
+            <w:hyperlink r:id="rId11" w:history="1">
               <w:r>
                 <w:rPr>
                   <w:rStyle w:val="Hyperlink"/>
@@ -932,21 +1094,7 @@
           <w:sz w:val="20"/>
           <w:szCs w:val="20"/>
         </w:rPr>
-        <w:t xml:space="preserve">Created modals to provide detailed description </w:t>
-      </w:r>
-      <w:r>
-        <w:rPr>
-          <w:sz w:val="20"/>
-          <w:szCs w:val="20"/>
-        </w:rPr>
-        <w:t>of</w:t>
-      </w:r>
-      <w:r>
-        <w:rPr>
-          <w:sz w:val="20"/>
-          <w:szCs w:val="20"/>
-        </w:rPr>
-        <w:t xml:space="preserve"> each project.</w:t>
+        <w:t>Created modals to provide detailed description of each project.</w:t>
       </w:r>
     </w:p>
     <w:tbl>
@@ -994,10 +1142,10 @@
                 <w:szCs w:val="20"/>
               </w:rPr>
             </w:pPr>
-            <w:bookmarkStart w:id="5" w:name="3c18037601e3f0aa5e1f75e316b69c45956091fa"/>
-            <w:bookmarkStart w:id="6" w:name="3"/>
+            <w:bookmarkStart w:id="4" w:name="3c18037601e3f0aa5e1f75e316b69c45956091fa"/>
+            <w:bookmarkStart w:id="5" w:name="3"/>
+            <w:bookmarkEnd w:id="4"/>
             <w:bookmarkEnd w:id="5"/>
-            <w:bookmarkEnd w:id="6"/>
             <w:r>
               <w:rPr>
                 <w:rFonts w:eastAsia="Times New Roman" w:cs="Times New Roman"/>
@@ -1189,10 +1337,10 @@
                 <w:szCs w:val="20"/>
               </w:rPr>
             </w:pPr>
-            <w:bookmarkStart w:id="7" w:name="fc7550c613f085528ac63e56d9dad0a2f43728af"/>
-            <w:bookmarkStart w:id="8" w:name="4"/>
+            <w:bookmarkStart w:id="6" w:name="fc7550c613f085528ac63e56d9dad0a2f43728af"/>
+            <w:bookmarkStart w:id="7" w:name="4"/>
+            <w:bookmarkEnd w:id="6"/>
             <w:bookmarkEnd w:id="7"/>
-            <w:bookmarkEnd w:id="8"/>
             <w:r>
               <w:rPr>
                 <w:rFonts w:eastAsia="Times New Roman" w:cs="Times New Roman"/>
@@ -1378,7 +1526,7 @@
       </w:r>
       <w:r>
         <w:pict>
-          <v:rect id="_x0000_i1026" style="width:0;height:1.5pt" o:hralign="center" o:hrstd="t" o:hrnoshade="t" o:hr="t" fillcolor="black" stroked="f"/>
+          <v:rect id="_x0000_i1027" style="width:0;height:1.5pt" o:hralign="center" o:hrstd="t" o:hrnoshade="t" o:hr="t" fillcolor="black" stroked="f"/>
         </w:pict>
       </w:r>
     </w:p>
@@ -1427,10 +1575,10 @@
                 <w:szCs w:val="20"/>
               </w:rPr>
             </w:pPr>
-            <w:bookmarkStart w:id="9" w:name="6e3f42529d58ac3a8cc796dda456d4c30549dd7a"/>
-            <w:bookmarkStart w:id="10" w:name="5"/>
+            <w:bookmarkStart w:id="8" w:name="6e3f42529d58ac3a8cc796dda456d4c30549dd7a"/>
+            <w:bookmarkStart w:id="9" w:name="5"/>
+            <w:bookmarkEnd w:id="8"/>
             <w:bookmarkEnd w:id="9"/>
-            <w:bookmarkEnd w:id="10"/>
             <w:r>
               <w:rPr>
                 <w:rFonts w:eastAsia="Times New Roman" w:cs="Times New Roman"/>
@@ -1451,7 +1599,7 @@
                 <w:sz w:val="20"/>
                 <w:szCs w:val="20"/>
               </w:rPr>
-              <w:t>Software</w:t>
+              <w:t xml:space="preserve">Software </w:t>
             </w:r>
             <w:r>
               <w:rPr>
@@ -1462,7 +1610,7 @@
                 <w:sz w:val="20"/>
                 <w:szCs w:val="20"/>
               </w:rPr>
-              <w:t xml:space="preserve"> Engineer</w:t>
+              <w:t>Developer</w:t>
             </w:r>
           </w:p>
         </w:tc>
@@ -1502,16 +1650,7 @@
                 <w:sz w:val="20"/>
                 <w:szCs w:val="20"/>
               </w:rPr>
-              <w:t xml:space="preserve"> </w:t>
-            </w:r>
-            <w:r>
-              <w:rPr>
-                <w:rFonts w:eastAsia="Times New Roman" w:cs="Times New Roman"/>
-                <w:color w:val="00000A"/>
-                <w:sz w:val="20"/>
-                <w:szCs w:val="20"/>
-              </w:rPr>
-              <w:t>Mumbai, India</w:t>
+              <w:t xml:space="preserve"> Mumbai, India</w:t>
             </w:r>
             <w:r>
               <w:rPr>
@@ -1570,14 +1709,7 @@
           <w:sz w:val="20"/>
           <w:szCs w:val="20"/>
         </w:rPr>
-        <w:t xml:space="preserve"> </w:t>
-      </w:r>
-      <w:r>
-        <w:rPr>
-          <w:sz w:val="20"/>
-          <w:szCs w:val="20"/>
-        </w:rPr>
-        <w:t xml:space="preserve">an online tracking </w:t>
+        <w:t xml:space="preserve"> an online tracking </w:t>
       </w:r>
       <w:r>
         <w:rPr>
@@ -1591,35 +1723,14 @@
           <w:sz w:val="20"/>
           <w:szCs w:val="20"/>
         </w:rPr>
-        <w:t xml:space="preserve"> for</w:t>
-      </w:r>
-      <w:r>
-        <w:rPr>
-          <w:sz w:val="20"/>
-          <w:szCs w:val="20"/>
-        </w:rPr>
-        <w:t xml:space="preserve"> a construction company which was </w:t>
-      </w:r>
-      <w:r>
-        <w:rPr>
-          <w:sz w:val="20"/>
-          <w:szCs w:val="20"/>
-        </w:rPr>
-        <w:t>accessible to</w:t>
-      </w:r>
-      <w:r>
-        <w:rPr>
-          <w:sz w:val="20"/>
-          <w:szCs w:val="20"/>
-        </w:rPr>
-        <w:t xml:space="preserve"> employees, cu</w:t>
-      </w:r>
-      <w:r>
-        <w:rPr>
-          <w:sz w:val="20"/>
-          <w:szCs w:val="20"/>
-        </w:rPr>
-        <w:t>sto</w:t>
+        <w:t xml:space="preserve"> for a construction company which was </w:t>
+      </w:r>
+      <w:r>
+        <w:rPr>
+          <w:sz w:val="20"/>
+          <w:szCs w:val="20"/>
+        </w:rPr>
+        <w:t>accessible to employees, custo</w:t>
       </w:r>
       <w:r>
         <w:rPr>
@@ -1757,10 +1868,10 @@
                 <w:szCs w:val="20"/>
               </w:rPr>
             </w:pPr>
-            <w:bookmarkStart w:id="11" w:name="2bb770560fdeafea49945cfa4e1d18742cef694e"/>
-            <w:bookmarkStart w:id="12" w:name="6"/>
+            <w:bookmarkStart w:id="10" w:name="2bb770560fdeafea49945cfa4e1d18742cef694e"/>
+            <w:bookmarkStart w:id="11" w:name="6"/>
+            <w:bookmarkEnd w:id="10"/>
             <w:bookmarkEnd w:id="11"/>
-            <w:bookmarkEnd w:id="12"/>
             <w:r>
               <w:rPr>
                 <w:rFonts w:eastAsia="Times New Roman" w:cs="Times New Roman"/>
@@ -1904,14 +2015,7 @@
           <w:sz w:val="20"/>
           <w:szCs w:val="20"/>
         </w:rPr>
-        <w:t xml:space="preserve">ned </w:t>
-      </w:r>
-      <w:r>
-        <w:rPr>
-          <w:sz w:val="20"/>
-          <w:szCs w:val="20"/>
-        </w:rPr>
-        <w:t>a HRMS portal that provided useful, relevant and personalized benefit information empowering employees to make benefit- related decisions and track their records easily.</w:t>
+        <w:t>ned a HRMS portal that provided useful, relevant and personalized benefit information empowering employees to make benefit- related decisions and track their records easily.</w:t>
       </w:r>
     </w:p>
     <w:p>
@@ -2010,18 +2114,52 @@
         <w:spacing w:after="0" w:line="240" w:lineRule="auto"/>
         <w:rPr>
           <w:rFonts w:eastAsia="Times New Roman" w:cs="Times New Roman"/>
+          <w:b/>
+          <w:bCs/>
           <w:color w:val="00000A"/>
-          <w:sz w:val="20"/>
-          <w:szCs w:val="20"/>
-        </w:rPr>
-      </w:pPr>
-      <w:r>
+        </w:rPr>
+      </w:pPr>
+    </w:p>
+    <w:p>
+      <w:pPr>
+        <w:spacing w:after="0" w:line="240" w:lineRule="auto"/>
         <w:rPr>
           <w:rFonts w:eastAsia="Times New Roman" w:cs="Times New Roman"/>
           <w:b/>
           <w:bCs/>
           <w:color w:val="00000A"/>
         </w:rPr>
+      </w:pPr>
+    </w:p>
+    <w:p>
+      <w:pPr>
+        <w:spacing w:after="0" w:line="240" w:lineRule="auto"/>
+        <w:rPr>
+          <w:rFonts w:eastAsia="Times New Roman" w:cs="Times New Roman"/>
+          <w:b/>
+          <w:bCs/>
+          <w:color w:val="00000A"/>
+        </w:rPr>
+      </w:pPr>
+    </w:p>
+    <w:p>
+      <w:pPr>
+        <w:spacing w:after="0" w:line="240" w:lineRule="auto"/>
+        <w:rPr>
+          <w:rFonts w:eastAsia="Times New Roman" w:cs="Times New Roman"/>
+          <w:color w:val="00000A"/>
+          <w:sz w:val="20"/>
+          <w:szCs w:val="20"/>
+        </w:rPr>
+      </w:pPr>
+      <w:r>
+        <w:rPr>
+          <w:rFonts w:eastAsia="Times New Roman" w:cs="Times New Roman"/>
+          <w:b/>
+          <w:bCs/>
+          <w:color w:val="00000A"/>
+        </w:rPr>
+        <w:lastRenderedPageBreak/>
         <w:t>Education</w:t>
       </w:r>
     </w:p>
@@ -2041,7 +2179,7 @@
           <w:szCs w:val="24"/>
         </w:rPr>
         <w:pict>
-          <v:rect id="_x0000_i1027" style="width:0;height:1.5pt" o:hralign="center" o:hrstd="t" o:hrnoshade="t" o:hr="t" fillcolor="black" stroked="f"/>
+          <v:rect id="_x0000_i1028" style="width:0;height:1.5pt" o:hralign="center" o:hrstd="t" o:hrnoshade="t" o:hr="t" fillcolor="black" stroked="f"/>
         </w:pict>
       </w:r>
     </w:p>
@@ -2092,10 +2230,10 @@
                 <w:szCs w:val="20"/>
               </w:rPr>
             </w:pPr>
-            <w:bookmarkStart w:id="13" w:name="b037bb42878d400be3e7980f94c357ed8230f8bd"/>
-            <w:bookmarkStart w:id="14" w:name="7"/>
+            <w:bookmarkStart w:id="12" w:name="b037bb42878d400be3e7980f94c357ed8230f8bd"/>
+            <w:bookmarkStart w:id="13" w:name="7"/>
+            <w:bookmarkEnd w:id="12"/>
             <w:bookmarkEnd w:id="13"/>
-            <w:bookmarkEnd w:id="14"/>
             <w:r>
               <w:rPr>
                 <w:rFonts w:eastAsia="Times New Roman" w:cs="Times New Roman"/>
@@ -2201,18 +2339,7 @@
                 <w:sz w:val="20"/>
                 <w:szCs w:val="20"/>
               </w:rPr>
-              <w:t>Information Technology, B.E</w:t>
-            </w:r>
-            <w:r>
-              <w:rPr>
-                <w:rFonts w:eastAsia="Times New Roman" w:cs="Times New Roman"/>
-                <w:i/>
-                <w:iCs/>
-                <w:color w:val="00000A"/>
-                <w:sz w:val="20"/>
-                <w:szCs w:val="20"/>
-              </w:rPr>
-              <w:t>.</w:t>
+              <w:t>Information Technology, B.E.</w:t>
             </w:r>
           </w:p>
         </w:tc>
@@ -2345,6 +2472,10 @@
           <w:szCs w:val="20"/>
         </w:rPr>
       </w:pPr>
+    </w:p>
+    <w:p>
+      <w:bookmarkStart w:id="14" w:name="_GoBack"/>
+      <w:bookmarkEnd w:id="14"/>
     </w:p>
     <w:sectPr>
       <w:pgSz w:w="12240" w:h="15840"/>
@@ -4246,6 +4377,7 @@
   <w:style w:type="paragraph" w:default="1" w:styleId="Normal">
     <w:name w:val="Normal"/>
     <w:qFormat/>
+    <w:rsid w:val="005C1055"/>
   </w:style>
   <w:style w:type="character" w:default="1" w:styleId="DefaultParagraphFont">
     <w:name w:val="Default Paragraph Font"/>
@@ -4771,7 +4903,7 @@
 </file>
 
 <file path=customXml/itemProps1.xml><?xml version="1.0" encoding="utf-8"?>
-<ds:datastoreItem xmlns:ds="http://schemas.openxmlformats.org/officeDocument/2006/customXml" ds:itemID="{CE8C855B-9EC2-4FEE-8AED-C0971A41D527}">
+<ds:datastoreItem xmlns:ds="http://schemas.openxmlformats.org/officeDocument/2006/customXml" ds:itemID="{DF99355E-7E5C-4A66-829C-8C1EC0B6660D}">
   <ds:schemaRefs>
     <ds:schemaRef ds:uri="http://schemas.openxmlformats.org/officeDocument/2006/bibliography"/>
   </ds:schemaRefs>

</xml_diff>

<commit_message>
Updated Project 4 details & Resume
</commit_message>
<xml_diff>
--- a/Resume_Project2_Sejal/downloads/Sejal_resume.docx
+++ b/Resume_Project2_Sejal/downloads/Sejal_resume.docx
@@ -309,7 +309,16 @@
           <w:sz w:val="20"/>
           <w:szCs w:val="20"/>
         </w:rPr>
-        <w:t>JavaScript, Java, HTML5, CSS3, C, C++, VB 6.0, Android</w:t>
+        <w:t xml:space="preserve">JavaScript, Java, HTML5, CSS3, C, C++, VB 6.0, </w:t>
+      </w:r>
+      <w:r>
+        <w:rPr>
+          <w:rFonts w:eastAsia="Times New Roman" w:cs="Times New Roman"/>
+          <w:color w:val="00000A"/>
+          <w:sz w:val="20"/>
+          <w:szCs w:val="20"/>
+        </w:rPr>
+        <w:t>Android</w:t>
       </w:r>
     </w:p>
     <w:p>
@@ -397,7 +406,16 @@
           <w:sz w:val="20"/>
           <w:szCs w:val="20"/>
         </w:rPr>
-        <w:t xml:space="preserve"> MySQL, Oracle 11g </w:t>
+        <w:t xml:space="preserve"> MySQL, Oracle 11g</w:t>
+      </w:r>
+      <w:r>
+        <w:rPr>
+          <w:rFonts w:eastAsia="Times New Roman" w:cs="Times New Roman"/>
+          <w:color w:val="00000A"/>
+          <w:sz w:val="20"/>
+          <w:szCs w:val="20"/>
+        </w:rPr>
+        <w:t xml:space="preserve"> </w:t>
       </w:r>
     </w:p>
     <w:p>
@@ -452,7 +470,16 @@
           <w:sz w:val="20"/>
           <w:szCs w:val="20"/>
         </w:rPr>
-        <w:t>/GitHub, Oracle Transportation Management 6.0, PeopleSoft HRMS, MATLAB</w:t>
+        <w:t>/GitHub, Oracle Transportation Management 6.0, PeopleSoft HRMS</w:t>
+      </w:r>
+      <w:r>
+        <w:rPr>
+          <w:rFonts w:eastAsia="Times New Roman" w:cs="Times New Roman"/>
+          <w:color w:val="00000A"/>
+          <w:sz w:val="20"/>
+          <w:szCs w:val="20"/>
+        </w:rPr>
+        <w:t>, MATLAB</w:t>
       </w:r>
     </w:p>
     <w:p>
@@ -552,6 +579,19 @@
                 <w:szCs w:val="20"/>
               </w:rPr>
             </w:pPr>
+            <w:hyperlink r:id="rId9" w:history="1">
+              <w:r>
+                <w:rPr>
+                  <w:rStyle w:val="Hyperlink"/>
+                  <w:rFonts w:eastAsia="Times New Roman" w:cs="Times New Roman"/>
+                  <w:b/>
+                  <w:bCs/>
+                  <w:sz w:val="20"/>
+                  <w:szCs w:val="20"/>
+                </w:rPr>
+                <w:t>Website Optimization</w:t>
+              </w:r>
+            </w:hyperlink>
             <w:r>
               <w:rPr>
                 <w:rFonts w:eastAsia="Times New Roman" w:cs="Times New Roman"/>
@@ -561,31 +601,20 @@
                 <w:sz w:val="20"/>
                 <w:szCs w:val="20"/>
               </w:rPr>
-              <w:t>Classic Arcade Game Clone</w:t>
+              <w:t xml:space="preserve"> -</w:t>
             </w:r>
             <w:r>
               <w:rPr>
                 <w:rFonts w:eastAsia="Times New Roman" w:cs="Times New Roman"/>
-                <w:b/>
-                <w:bCs/>
-                <w:color w:val="00000A"/>
-                <w:sz w:val="20"/>
-                <w:szCs w:val="20"/>
-              </w:rPr>
-              <w:t xml:space="preserve">- </w:t>
-            </w:r>
-            <w:r>
-              <w:rPr>
-                <w:rFonts w:eastAsia="Times New Roman" w:cs="Times New Roman"/>
                 <w:bCs/>
                 <w:i/>
                 <w:color w:val="00000A"/>
                 <w:sz w:val="20"/>
                 <w:szCs w:val="20"/>
               </w:rPr>
-              <w:t> </w:t>
+              <w:t xml:space="preserve"> </w:t>
             </w:r>
-            <w:hyperlink r:id="rId9" w:history="1">
+            <w:hyperlink r:id="rId10" w:history="1">
               <w:r>
                 <w:rPr>
                   <w:rStyle w:val="Hyperlink"/>
@@ -673,7 +702,56 @@
           <w:sz w:val="20"/>
           <w:szCs w:val="20"/>
         </w:rPr>
-        <w:t>Developed Classic Arcade Game Clone using Object Oriented JavaScript and HTML5 Canvas.</w:t>
+        <w:t xml:space="preserve">Optimized a provided </w:t>
+      </w:r>
+      <w:r>
+        <w:rPr>
+          <w:sz w:val="20"/>
+          <w:szCs w:val="20"/>
+        </w:rPr>
+        <w:t>website</w:t>
+      </w:r>
+      <w:r>
+        <w:rPr>
+          <w:sz w:val="20"/>
+          <w:szCs w:val="20"/>
+        </w:rPr>
+        <w:t xml:space="preserve"> to achieve </w:t>
+      </w:r>
+      <w:r>
+        <w:rPr>
+          <w:sz w:val="20"/>
+          <w:szCs w:val="20"/>
+        </w:rPr>
+        <w:t>target Page</w:t>
+      </w:r>
+      <w:r>
+        <w:rPr>
+          <w:sz w:val="20"/>
+          <w:szCs w:val="20"/>
+        </w:rPr>
+        <w:t xml:space="preserve"> </w:t>
+      </w:r>
+      <w:r>
+        <w:rPr>
+          <w:sz w:val="20"/>
+          <w:szCs w:val="20"/>
+        </w:rPr>
+        <w:t>Speed score and</w:t>
+      </w:r>
+      <w:r>
+        <w:rPr>
+          <w:sz w:val="20"/>
+          <w:szCs w:val="20"/>
+        </w:rPr>
+        <w:t xml:space="preserve"> runs at</w:t>
+      </w:r>
+      <w:r>
+        <w:rPr>
+          <w:sz w:val="20"/>
+          <w:szCs w:val="20"/>
+        </w:rPr>
+        <w:t xml:space="preserve"> 60 fps.</w:t>
       </w:r>
     </w:p>
     <w:p>
@@ -693,7 +771,23 @@
           <w:sz w:val="20"/>
           <w:szCs w:val="20"/>
         </w:rPr>
-        <w:t>Incorporated player, enemies and other entities using HTML5.</w:t>
+        <w:t xml:space="preserve">Implemented gulp animation for Image, CSS, JavaScript and HTML </w:t>
+      </w:r>
+      <w:proofErr w:type="spellStart"/>
+      <w:r>
+        <w:rPr>
+          <w:sz w:val="20"/>
+          <w:szCs w:val="20"/>
+        </w:rPr>
+        <w:t>minification</w:t>
+      </w:r>
+      <w:proofErr w:type="spellEnd"/>
+      <w:r>
+        <w:rPr>
+          <w:sz w:val="20"/>
+          <w:szCs w:val="20"/>
+        </w:rPr>
+        <w:t>.</w:t>
       </w:r>
     </w:p>
     <w:p>
@@ -713,7 +807,7 @@
           <w:sz w:val="20"/>
           <w:szCs w:val="20"/>
         </w:rPr>
-        <w:t xml:space="preserve">Created functionality like detecting collision, updating score &amp; lives using OO </w:t>
+        <w:t xml:space="preserve">Used Timeline panel in Chrome </w:t>
       </w:r>
       <w:proofErr w:type="spellStart"/>
       <w:r>
@@ -721,7 +815,7 @@
           <w:sz w:val="20"/>
           <w:szCs w:val="20"/>
         </w:rPr>
-        <w:t>javascript</w:t>
+        <w:t>DevTools</w:t>
       </w:r>
       <w:proofErr w:type="spellEnd"/>
       <w:r>
@@ -729,7 +823,7 @@
           <w:sz w:val="20"/>
           <w:szCs w:val="20"/>
         </w:rPr>
-        <w:t>.</w:t>
+        <w:t xml:space="preserve"> to solve performance-related issues.</w:t>
       </w:r>
     </w:p>
     <w:tbl>
@@ -777,10 +871,21 @@
                 <w:szCs w:val="20"/>
               </w:rPr>
             </w:pPr>
-            <w:bookmarkStart w:id="0" w:name="6cd1a8654c34572d2325783b8acc6dd13b809671"/>
-            <w:bookmarkStart w:id="1" w:name="1"/>
+            <w:hyperlink r:id="rId11" w:history="1">
+              <w:r>
+                <w:rPr>
+                  <w:rStyle w:val="Hyperlink"/>
+                  <w:rFonts w:eastAsia="Times New Roman" w:cs="Times New Roman"/>
+                  <w:b/>
+                  <w:bCs/>
+                  <w:sz w:val="20"/>
+                  <w:szCs w:val="20"/>
+                </w:rPr>
+                <w:t>Classic Arcade Game Clone</w:t>
+              </w:r>
+            </w:hyperlink>
+            <w:bookmarkStart w:id="0" w:name="_GoBack"/>
             <w:bookmarkEnd w:id="0"/>
-            <w:bookmarkEnd w:id="1"/>
             <w:r>
               <w:rPr>
                 <w:rFonts w:eastAsia="Times New Roman" w:cs="Times New Roman"/>
@@ -790,7 +895,7 @@
                 <w:sz w:val="20"/>
                 <w:szCs w:val="20"/>
               </w:rPr>
-              <w:t xml:space="preserve">Resume website - </w:t>
+              <w:t xml:space="preserve"> -</w:t>
             </w:r>
             <w:r>
               <w:rPr>
@@ -801,9 +906,9 @@
                 <w:sz w:val="20"/>
                 <w:szCs w:val="20"/>
               </w:rPr>
-              <w:t> </w:t>
+              <w:t xml:space="preserve"> </w:t>
             </w:r>
-            <w:hyperlink r:id="rId10" w:history="1">
+            <w:hyperlink r:id="rId12" w:history="1">
               <w:r>
                 <w:rPr>
                   <w:rStyle w:val="Hyperlink"/>
@@ -855,6 +960,279 @@
                 <w:sz w:val="20"/>
                 <w:szCs w:val="20"/>
               </w:rPr>
+              <w:t> </w:t>
+            </w:r>
+            <w:r>
+              <w:rPr>
+                <w:rFonts w:eastAsia="Times New Roman" w:cs="Times New Roman"/>
+                <w:i/>
+                <w:iCs/>
+                <w:color w:val="00000A"/>
+                <w:sz w:val="20"/>
+                <w:szCs w:val="20"/>
+              </w:rPr>
+              <w:t>March 2016</w:t>
+            </w:r>
+          </w:p>
+        </w:tc>
+      </w:tr>
+    </w:tbl>
+    <w:p>
+      <w:pPr>
+        <w:pStyle w:val="NoSpacing"/>
+        <w:numPr>
+          <w:ilvl w:val="0"/>
+          <w:numId w:val="6"/>
+        </w:numPr>
+        <w:rPr>
+          <w:rFonts w:eastAsia="Times New Roman" w:cs="Times New Roman"/>
+          <w:color w:val="00000A"/>
+          <w:sz w:val="20"/>
+          <w:szCs w:val="20"/>
+        </w:rPr>
+      </w:pPr>
+      <w:r>
+        <w:rPr>
+          <w:sz w:val="20"/>
+          <w:szCs w:val="20"/>
+        </w:rPr>
+        <w:t>Developed Classic Arcade Game Clone using Object Oriented JavaScript and HTML5 Canvas.</w:t>
+      </w:r>
+    </w:p>
+    <w:p>
+      <w:pPr>
+        <w:pStyle w:val="NoSpacing"/>
+        <w:numPr>
+          <w:ilvl w:val="0"/>
+          <w:numId w:val="6"/>
+        </w:numPr>
+        <w:rPr>
+          <w:sz w:val="20"/>
+          <w:szCs w:val="20"/>
+        </w:rPr>
+      </w:pPr>
+      <w:r>
+        <w:rPr>
+          <w:sz w:val="20"/>
+          <w:szCs w:val="20"/>
+        </w:rPr>
+        <w:t>Incorporated player, enemies and other entities using HTML5.</w:t>
+      </w:r>
+    </w:p>
+    <w:p>
+      <w:pPr>
+        <w:pStyle w:val="NoSpacing"/>
+        <w:numPr>
+          <w:ilvl w:val="0"/>
+          <w:numId w:val="6"/>
+        </w:numPr>
+        <w:rPr>
+          <w:sz w:val="20"/>
+          <w:szCs w:val="20"/>
+        </w:rPr>
+      </w:pPr>
+      <w:r>
+        <w:rPr>
+          <w:sz w:val="20"/>
+          <w:szCs w:val="20"/>
+        </w:rPr>
+        <w:t xml:space="preserve">Created functionality like detecting collision, updating score &amp; lives using OO </w:t>
+      </w:r>
+      <w:proofErr w:type="spellStart"/>
+      <w:r>
+        <w:rPr>
+          <w:sz w:val="20"/>
+          <w:szCs w:val="20"/>
+        </w:rPr>
+        <w:t>javascript</w:t>
+      </w:r>
+      <w:proofErr w:type="spellEnd"/>
+      <w:r>
+        <w:rPr>
+          <w:sz w:val="20"/>
+          <w:szCs w:val="20"/>
+        </w:rPr>
+        <w:t>.</w:t>
+      </w:r>
+    </w:p>
+    <w:tbl>
+      <w:tblPr>
+        <w:tblW w:w="10913" w:type="dxa"/>
+        <w:tblInd w:w="596" w:type="dxa"/>
+        <w:tblCellMar>
+          <w:left w:w="0" w:type="dxa"/>
+          <w:right w:w="0" w:type="dxa"/>
+        </w:tblCellMar>
+        <w:tblLook w:val="04A0" w:firstRow="1" w:lastRow="0" w:firstColumn="1" w:lastColumn="0" w:noHBand="0" w:noVBand="1"/>
+      </w:tblPr>
+      <w:tblGrid>
+        <w:gridCol w:w="8251"/>
+        <w:gridCol w:w="2662"/>
+      </w:tblGrid>
+      <w:tr>
+        <w:trPr>
+          <w:trHeight w:val="212"/>
+        </w:trPr>
+        <w:tc>
+          <w:tcPr>
+            <w:tcW w:w="8251" w:type="dxa"/>
+            <w:tcBorders>
+              <w:top w:val="single" w:sz="8" w:space="0" w:color="FFFFFF"/>
+              <w:left w:val="single" w:sz="8" w:space="0" w:color="FFFFFF"/>
+              <w:bottom w:val="single" w:sz="8" w:space="0" w:color="FFFFFF"/>
+              <w:right w:val="single" w:sz="8" w:space="0" w:color="FFFFFF"/>
+            </w:tcBorders>
+            <w:tcMar>
+              <w:top w:w="100" w:type="dxa"/>
+              <w:left w:w="100" w:type="dxa"/>
+              <w:bottom w:w="100" w:type="dxa"/>
+              <w:right w:w="100" w:type="dxa"/>
+            </w:tcMar>
+            <w:hideMark/>
+          </w:tcPr>
+          <w:bookmarkStart w:id="1" w:name="6cd1a8654c34572d2325783b8acc6dd13b809671"/>
+          <w:bookmarkStart w:id="2" w:name="1"/>
+          <w:bookmarkEnd w:id="1"/>
+          <w:bookmarkEnd w:id="2"/>
+          <w:p>
+            <w:pPr>
+              <w:spacing w:after="0" w:line="240" w:lineRule="auto"/>
+              <w:rPr>
+                <w:rFonts w:eastAsia="Times New Roman" w:cs="Times New Roman"/>
+                <w:color w:val="00000A"/>
+                <w:sz w:val="20"/>
+                <w:szCs w:val="20"/>
+              </w:rPr>
+            </w:pPr>
+            <w:r>
+              <w:rPr>
+                <w:rFonts w:eastAsia="Times New Roman" w:cs="Times New Roman"/>
+                <w:b/>
+                <w:bCs/>
+                <w:color w:val="00000A"/>
+                <w:sz w:val="20"/>
+                <w:szCs w:val="20"/>
+              </w:rPr>
+              <w:fldChar w:fldCharType="begin"/>
+            </w:r>
+            <w:r>
+              <w:rPr>
+                <w:rFonts w:eastAsia="Times New Roman" w:cs="Times New Roman"/>
+                <w:b/>
+                <w:bCs/>
+                <w:color w:val="00000A"/>
+                <w:sz w:val="20"/>
+                <w:szCs w:val="20"/>
+              </w:rPr>
+              <w:instrText xml:space="preserve"> HYPERLINK "https://rawgit.com/sejal6289/Projects/master/Resume_Project2_Sejal/index.html" </w:instrText>
+            </w:r>
+            <w:r>
+              <w:rPr>
+                <w:rFonts w:eastAsia="Times New Roman" w:cs="Times New Roman"/>
+                <w:b/>
+                <w:bCs/>
+                <w:color w:val="00000A"/>
+                <w:sz w:val="20"/>
+                <w:szCs w:val="20"/>
+              </w:rPr>
+              <w:fldChar w:fldCharType="separate"/>
+            </w:r>
+            <w:r>
+              <w:rPr>
+                <w:rStyle w:val="Hyperlink"/>
+                <w:rFonts w:eastAsia="Times New Roman" w:cs="Times New Roman"/>
+                <w:b/>
+                <w:bCs/>
+                <w:sz w:val="20"/>
+                <w:szCs w:val="20"/>
+              </w:rPr>
+              <w:t>Resume website</w:t>
+            </w:r>
+            <w:r>
+              <w:rPr>
+                <w:rFonts w:eastAsia="Times New Roman" w:cs="Times New Roman"/>
+                <w:b/>
+                <w:bCs/>
+                <w:color w:val="00000A"/>
+                <w:sz w:val="20"/>
+                <w:szCs w:val="20"/>
+              </w:rPr>
+              <w:fldChar w:fldCharType="end"/>
+            </w:r>
+            <w:r>
+              <w:rPr>
+                <w:rFonts w:eastAsia="Times New Roman" w:cs="Times New Roman"/>
+                <w:b/>
+                <w:bCs/>
+                <w:color w:val="00000A"/>
+                <w:sz w:val="20"/>
+                <w:szCs w:val="20"/>
+              </w:rPr>
+              <w:t xml:space="preserve"> - </w:t>
+            </w:r>
+            <w:r>
+              <w:rPr>
+                <w:rFonts w:eastAsia="Times New Roman" w:cs="Times New Roman"/>
+                <w:bCs/>
+                <w:i/>
+                <w:color w:val="00000A"/>
+                <w:sz w:val="20"/>
+                <w:szCs w:val="20"/>
+              </w:rPr>
+              <w:t> </w:t>
+            </w:r>
+            <w:hyperlink r:id="rId13" w:history="1">
+              <w:r>
+                <w:rPr>
+                  <w:rStyle w:val="Hyperlink"/>
+                  <w:rFonts w:eastAsia="Times New Roman" w:cs="Times New Roman"/>
+                  <w:bCs/>
+                  <w:i/>
+                  <w:sz w:val="20"/>
+                  <w:szCs w:val="20"/>
+                </w:rPr>
+                <w:t>GitHub Link</w:t>
+              </w:r>
+            </w:hyperlink>
+          </w:p>
+        </w:tc>
+        <w:tc>
+          <w:tcPr>
+            <w:tcW w:w="2662" w:type="dxa"/>
+            <w:tcBorders>
+              <w:top w:val="single" w:sz="8" w:space="0" w:color="FFFFFF"/>
+              <w:left w:val="single" w:sz="8" w:space="0" w:color="FFFFFF"/>
+              <w:bottom w:val="single" w:sz="8" w:space="0" w:color="FFFFFF"/>
+              <w:right w:val="single" w:sz="8" w:space="0" w:color="FFFFFF"/>
+            </w:tcBorders>
+            <w:tcMar>
+              <w:top w:w="100" w:type="dxa"/>
+              <w:left w:w="100" w:type="dxa"/>
+              <w:bottom w:w="100" w:type="dxa"/>
+              <w:right w:w="100" w:type="dxa"/>
+            </w:tcMar>
+            <w:hideMark/>
+          </w:tcPr>
+          <w:p>
+            <w:pPr>
+              <w:spacing w:after="0" w:line="240" w:lineRule="auto"/>
+              <w:jc w:val="right"/>
+              <w:rPr>
+                <w:rFonts w:eastAsia="Times New Roman" w:cs="Times New Roman"/>
+                <w:color w:val="00000A"/>
+                <w:sz w:val="20"/>
+                <w:szCs w:val="20"/>
+              </w:rPr>
+            </w:pPr>
+            <w:r>
+              <w:rPr>
+                <w:rFonts w:eastAsia="Times New Roman" w:cs="Times New Roman"/>
+                <w:i/>
+                <w:iCs/>
+                <w:color w:val="00000A"/>
+                <w:sz w:val="20"/>
+                <w:szCs w:val="20"/>
+              </w:rPr>
               <w:t> December 2015</w:t>
             </w:r>
           </w:p>
@@ -927,7 +1305,28 @@
           <w:sz w:val="20"/>
           <w:szCs w:val="20"/>
         </w:rPr>
-        <w:t xml:space="preserve">Designed a content oriented site that can be modified easily for any data changes. </w:t>
+        <w:t xml:space="preserve">Designed a content oriented </w:t>
+      </w:r>
+      <w:r>
+        <w:rPr>
+          <w:sz w:val="20"/>
+          <w:szCs w:val="20"/>
+        </w:rPr>
+        <w:t>site that can be modified easily for any</w:t>
+      </w:r>
+      <w:r>
+        <w:rPr>
+          <w:sz w:val="20"/>
+          <w:szCs w:val="20"/>
+        </w:rPr>
+        <w:t xml:space="preserve"> data changes</w:t>
+      </w:r>
+      <w:r>
+        <w:rPr>
+          <w:sz w:val="20"/>
+          <w:szCs w:val="20"/>
+        </w:rPr>
+        <w:t xml:space="preserve">. </w:t>
       </w:r>
     </w:p>
     <w:tbl>
@@ -965,6 +1364,10 @@
             </w:tcMar>
             <w:hideMark/>
           </w:tcPr>
+          <w:bookmarkStart w:id="3" w:name="887dffcf90e042b253af4ec6922e028547310931"/>
+          <w:bookmarkStart w:id="4" w:name="2"/>
+          <w:bookmarkEnd w:id="3"/>
+          <w:bookmarkEnd w:id="4"/>
           <w:p>
             <w:pPr>
               <w:spacing w:after="0" w:line="240" w:lineRule="auto"/>
@@ -975,10 +1378,6 @@
                 <w:szCs w:val="20"/>
               </w:rPr>
             </w:pPr>
-            <w:bookmarkStart w:id="2" w:name="887dffcf90e042b253af4ec6922e028547310931"/>
-            <w:bookmarkStart w:id="3" w:name="2"/>
-            <w:bookmarkEnd w:id="2"/>
-            <w:bookmarkEnd w:id="3"/>
             <w:r>
               <w:rPr>
                 <w:rFonts w:eastAsia="Times New Roman" w:cs="Times New Roman"/>
@@ -988,9 +1387,64 @@
                 <w:sz w:val="20"/>
                 <w:szCs w:val="20"/>
               </w:rPr>
-              <w:t>Portfolio Site -  </w:t>
+              <w:fldChar w:fldCharType="begin"/>
             </w:r>
-            <w:hyperlink r:id="rId11" w:history="1">
+            <w:r>
+              <w:rPr>
+                <w:rFonts w:eastAsia="Times New Roman" w:cs="Times New Roman"/>
+                <w:b/>
+                <w:bCs/>
+                <w:color w:val="00000A"/>
+                <w:sz w:val="20"/>
+                <w:szCs w:val="20"/>
+              </w:rPr>
+              <w:instrText xml:space="preserve"> HYPERLINK "https://rawgit.com/sejal6289/Projects/master/Sejal_Portfolio/Portfolio%20site_updated.html" </w:instrText>
+            </w:r>
+            <w:r>
+              <w:rPr>
+                <w:rFonts w:eastAsia="Times New Roman" w:cs="Times New Roman"/>
+                <w:b/>
+                <w:bCs/>
+                <w:color w:val="00000A"/>
+                <w:sz w:val="20"/>
+                <w:szCs w:val="20"/>
+              </w:rPr>
+              <w:fldChar w:fldCharType="separate"/>
+            </w:r>
+            <w:r>
+              <w:rPr>
+                <w:rStyle w:val="Hyperlink"/>
+                <w:rFonts w:eastAsia="Times New Roman" w:cs="Times New Roman"/>
+                <w:b/>
+                <w:bCs/>
+                <w:sz w:val="20"/>
+                <w:szCs w:val="20"/>
+              </w:rPr>
+              <w:t>Portfolio Site</w:t>
+            </w:r>
+            <w:r>
+              <w:rPr>
+                <w:rFonts w:eastAsia="Times New Roman" w:cs="Times New Roman"/>
+                <w:b/>
+                <w:bCs/>
+                <w:color w:val="00000A"/>
+                <w:sz w:val="20"/>
+                <w:szCs w:val="20"/>
+              </w:rPr>
+              <w:fldChar w:fldCharType="end"/>
+            </w:r>
+            <w:r>
+              <w:rPr>
+                <w:rFonts w:eastAsia="Times New Roman" w:cs="Times New Roman"/>
+                <w:b/>
+                <w:bCs/>
+                <w:color w:val="00000A"/>
+                <w:sz w:val="20"/>
+                <w:szCs w:val="20"/>
+              </w:rPr>
+              <w:t xml:space="preserve"> -  </w:t>
+            </w:r>
+            <w:hyperlink r:id="rId14" w:history="1">
               <w:r>
                 <w:rPr>
                   <w:rStyle w:val="Hyperlink"/>
@@ -1094,7 +1548,21 @@
           <w:sz w:val="20"/>
           <w:szCs w:val="20"/>
         </w:rPr>
-        <w:t>Created modals to provide detailed description of each project.</w:t>
+        <w:t xml:space="preserve">Created modals to provide detailed description </w:t>
+      </w:r>
+      <w:r>
+        <w:rPr>
+          <w:sz w:val="20"/>
+          <w:szCs w:val="20"/>
+        </w:rPr>
+        <w:t>of</w:t>
+      </w:r>
+      <w:r>
+        <w:rPr>
+          <w:sz w:val="20"/>
+          <w:szCs w:val="20"/>
+        </w:rPr>
+        <w:t xml:space="preserve"> each project.</w:t>
       </w:r>
     </w:p>
     <w:tbl>
@@ -1142,10 +1610,10 @@
                 <w:szCs w:val="20"/>
               </w:rPr>
             </w:pPr>
-            <w:bookmarkStart w:id="4" w:name="3c18037601e3f0aa5e1f75e316b69c45956091fa"/>
-            <w:bookmarkStart w:id="5" w:name="3"/>
-            <w:bookmarkEnd w:id="4"/>
+            <w:bookmarkStart w:id="5" w:name="3c18037601e3f0aa5e1f75e316b69c45956091fa"/>
+            <w:bookmarkStart w:id="6" w:name="3"/>
             <w:bookmarkEnd w:id="5"/>
+            <w:bookmarkEnd w:id="6"/>
             <w:r>
               <w:rPr>
                 <w:rFonts w:eastAsia="Times New Roman" w:cs="Times New Roman"/>
@@ -1337,10 +1805,10 @@
                 <w:szCs w:val="20"/>
               </w:rPr>
             </w:pPr>
-            <w:bookmarkStart w:id="6" w:name="fc7550c613f085528ac63e56d9dad0a2f43728af"/>
-            <w:bookmarkStart w:id="7" w:name="4"/>
-            <w:bookmarkEnd w:id="6"/>
+            <w:bookmarkStart w:id="7" w:name="fc7550c613f085528ac63e56d9dad0a2f43728af"/>
+            <w:bookmarkStart w:id="8" w:name="4"/>
             <w:bookmarkEnd w:id="7"/>
+            <w:bookmarkEnd w:id="8"/>
             <w:r>
               <w:rPr>
                 <w:rFonts w:eastAsia="Times New Roman" w:cs="Times New Roman"/>
@@ -1575,10 +2043,10 @@
                 <w:szCs w:val="20"/>
               </w:rPr>
             </w:pPr>
-            <w:bookmarkStart w:id="8" w:name="6e3f42529d58ac3a8cc796dda456d4c30549dd7a"/>
-            <w:bookmarkStart w:id="9" w:name="5"/>
-            <w:bookmarkEnd w:id="8"/>
+            <w:bookmarkStart w:id="9" w:name="6e3f42529d58ac3a8cc796dda456d4c30549dd7a"/>
+            <w:bookmarkStart w:id="10" w:name="5"/>
             <w:bookmarkEnd w:id="9"/>
+            <w:bookmarkEnd w:id="10"/>
             <w:r>
               <w:rPr>
                 <w:rFonts w:eastAsia="Times New Roman" w:cs="Times New Roman"/>
@@ -1599,7 +2067,18 @@
                 <w:sz w:val="20"/>
                 <w:szCs w:val="20"/>
               </w:rPr>
-              <w:t xml:space="preserve">Software </w:t>
+              <w:t>Software</w:t>
+            </w:r>
+            <w:r>
+              <w:rPr>
+                <w:rFonts w:eastAsia="Times New Roman" w:cs="Times New Roman"/>
+                <w:i/>
+                <w:iCs/>
+                <w:color w:val="00000A"/>
+                <w:sz w:val="20"/>
+                <w:szCs w:val="20"/>
+              </w:rPr>
+              <w:t xml:space="preserve"> </w:t>
             </w:r>
             <w:r>
               <w:rPr>
@@ -1650,7 +2129,16 @@
                 <w:sz w:val="20"/>
                 <w:szCs w:val="20"/>
               </w:rPr>
-              <w:t xml:space="preserve"> Mumbai, India</w:t>
+              <w:t xml:space="preserve"> </w:t>
+            </w:r>
+            <w:r>
+              <w:rPr>
+                <w:rFonts w:eastAsia="Times New Roman" w:cs="Times New Roman"/>
+                <w:color w:val="00000A"/>
+                <w:sz w:val="20"/>
+                <w:szCs w:val="20"/>
+              </w:rPr>
+              <w:t>Mumbai, India</w:t>
             </w:r>
             <w:r>
               <w:rPr>
@@ -1709,7 +2197,14 @@
           <w:sz w:val="20"/>
           <w:szCs w:val="20"/>
         </w:rPr>
-        <w:t xml:space="preserve"> an online tracking </w:t>
+        <w:t xml:space="preserve"> </w:t>
+      </w:r>
+      <w:r>
+        <w:rPr>
+          <w:sz w:val="20"/>
+          <w:szCs w:val="20"/>
+        </w:rPr>
+        <w:t xml:space="preserve">an online tracking </w:t>
       </w:r>
       <w:r>
         <w:rPr>
@@ -1723,14 +2218,35 @@
           <w:sz w:val="20"/>
           <w:szCs w:val="20"/>
         </w:rPr>
-        <w:t xml:space="preserve"> for a construction company which was </w:t>
-      </w:r>
-      <w:r>
-        <w:rPr>
-          <w:sz w:val="20"/>
-          <w:szCs w:val="20"/>
-        </w:rPr>
-        <w:t>accessible to employees, custo</w:t>
+        <w:t xml:space="preserve"> for</w:t>
+      </w:r>
+      <w:r>
+        <w:rPr>
+          <w:sz w:val="20"/>
+          <w:szCs w:val="20"/>
+        </w:rPr>
+        <w:t xml:space="preserve"> a construction company which was </w:t>
+      </w:r>
+      <w:r>
+        <w:rPr>
+          <w:sz w:val="20"/>
+          <w:szCs w:val="20"/>
+        </w:rPr>
+        <w:t>accessible to</w:t>
+      </w:r>
+      <w:r>
+        <w:rPr>
+          <w:sz w:val="20"/>
+          <w:szCs w:val="20"/>
+        </w:rPr>
+        <w:t xml:space="preserve"> employees, cu</w:t>
+      </w:r>
+      <w:r>
+        <w:rPr>
+          <w:sz w:val="20"/>
+          <w:szCs w:val="20"/>
+        </w:rPr>
+        <w:t>sto</w:t>
       </w:r>
       <w:r>
         <w:rPr>
@@ -1863,24 +2379,90 @@
               <w:spacing w:after="0" w:line="240" w:lineRule="auto"/>
               <w:rPr>
                 <w:rFonts w:eastAsia="Times New Roman" w:cs="Times New Roman"/>
-                <w:color w:val="00000A"/>
-                <w:sz w:val="20"/>
-                <w:szCs w:val="20"/>
-              </w:rPr>
-            </w:pPr>
-            <w:bookmarkStart w:id="10" w:name="2bb770560fdeafea49945cfa4e1d18742cef694e"/>
-            <w:bookmarkStart w:id="11" w:name="6"/>
-            <w:bookmarkEnd w:id="10"/>
-            <w:bookmarkEnd w:id="11"/>
-            <w:r>
-              <w:rPr>
-                <w:rFonts w:eastAsia="Times New Roman" w:cs="Times New Roman"/>
                 <w:b/>
                 <w:bCs/>
                 <w:color w:val="00000A"/>
                 <w:sz w:val="20"/>
                 <w:szCs w:val="20"/>
               </w:rPr>
+            </w:pPr>
+            <w:bookmarkStart w:id="11" w:name="2bb770560fdeafea49945cfa4e1d18742cef694e"/>
+            <w:bookmarkStart w:id="12" w:name="6"/>
+            <w:bookmarkEnd w:id="11"/>
+            <w:bookmarkEnd w:id="12"/>
+          </w:p>
+          <w:p>
+            <w:pPr>
+              <w:spacing w:after="0" w:line="240" w:lineRule="auto"/>
+              <w:rPr>
+                <w:rFonts w:eastAsia="Times New Roman" w:cs="Times New Roman"/>
+                <w:b/>
+                <w:bCs/>
+                <w:color w:val="00000A"/>
+                <w:sz w:val="20"/>
+                <w:szCs w:val="20"/>
+              </w:rPr>
+            </w:pPr>
+          </w:p>
+          <w:p>
+            <w:pPr>
+              <w:spacing w:after="0" w:line="240" w:lineRule="auto"/>
+              <w:rPr>
+                <w:rFonts w:eastAsia="Times New Roman" w:cs="Times New Roman"/>
+                <w:b/>
+                <w:bCs/>
+                <w:color w:val="00000A"/>
+                <w:sz w:val="20"/>
+                <w:szCs w:val="20"/>
+              </w:rPr>
+            </w:pPr>
+          </w:p>
+          <w:p>
+            <w:pPr>
+              <w:spacing w:after="0" w:line="240" w:lineRule="auto"/>
+              <w:rPr>
+                <w:rFonts w:eastAsia="Times New Roman" w:cs="Times New Roman"/>
+                <w:b/>
+                <w:bCs/>
+                <w:color w:val="00000A"/>
+                <w:sz w:val="20"/>
+                <w:szCs w:val="20"/>
+              </w:rPr>
+            </w:pPr>
+          </w:p>
+          <w:p>
+            <w:pPr>
+              <w:spacing w:after="0" w:line="240" w:lineRule="auto"/>
+              <w:rPr>
+                <w:rFonts w:eastAsia="Times New Roman" w:cs="Times New Roman"/>
+                <w:b/>
+                <w:bCs/>
+                <w:color w:val="00000A"/>
+                <w:sz w:val="20"/>
+                <w:szCs w:val="20"/>
+              </w:rPr>
+            </w:pPr>
+          </w:p>
+          <w:p>
+            <w:pPr>
+              <w:spacing w:after="0" w:line="240" w:lineRule="auto"/>
+              <w:rPr>
+                <w:rFonts w:eastAsia="Times New Roman" w:cs="Times New Roman"/>
+                <w:color w:val="00000A"/>
+                <w:sz w:val="20"/>
+                <w:szCs w:val="20"/>
+              </w:rPr>
+            </w:pPr>
+            <w:r>
+              <w:rPr>
+                <w:rFonts w:eastAsia="Times New Roman" w:cs="Times New Roman"/>
+                <w:b/>
+                <w:bCs/>
+                <w:color w:val="00000A"/>
+                <w:sz w:val="20"/>
+                <w:szCs w:val="20"/>
+              </w:rPr>
+              <w:lastRenderedPageBreak/>
               <w:t>Capgemini India – </w:t>
             </w:r>
             <w:r>
@@ -1925,6 +2507,71 @@
                 <w:szCs w:val="20"/>
               </w:rPr>
             </w:pPr>
+          </w:p>
+          <w:p>
+            <w:pPr>
+              <w:spacing w:after="0" w:line="240" w:lineRule="auto"/>
+              <w:ind w:left="820"/>
+              <w:jc w:val="right"/>
+              <w:rPr>
+                <w:rFonts w:eastAsia="Times New Roman" w:cs="Times New Roman"/>
+                <w:color w:val="00000A"/>
+                <w:sz w:val="20"/>
+                <w:szCs w:val="20"/>
+              </w:rPr>
+            </w:pPr>
+          </w:p>
+          <w:p>
+            <w:pPr>
+              <w:spacing w:after="0" w:line="240" w:lineRule="auto"/>
+              <w:ind w:left="820"/>
+              <w:jc w:val="right"/>
+              <w:rPr>
+                <w:rFonts w:eastAsia="Times New Roman" w:cs="Times New Roman"/>
+                <w:color w:val="00000A"/>
+                <w:sz w:val="20"/>
+                <w:szCs w:val="20"/>
+              </w:rPr>
+            </w:pPr>
+          </w:p>
+          <w:p>
+            <w:pPr>
+              <w:spacing w:after="0" w:line="240" w:lineRule="auto"/>
+              <w:ind w:left="820"/>
+              <w:jc w:val="right"/>
+              <w:rPr>
+                <w:rFonts w:eastAsia="Times New Roman" w:cs="Times New Roman"/>
+                <w:color w:val="00000A"/>
+                <w:sz w:val="20"/>
+                <w:szCs w:val="20"/>
+              </w:rPr>
+            </w:pPr>
+          </w:p>
+          <w:p>
+            <w:pPr>
+              <w:spacing w:after="0" w:line="240" w:lineRule="auto"/>
+              <w:ind w:left="820"/>
+              <w:jc w:val="right"/>
+              <w:rPr>
+                <w:rFonts w:eastAsia="Times New Roman" w:cs="Times New Roman"/>
+                <w:color w:val="00000A"/>
+                <w:sz w:val="20"/>
+                <w:szCs w:val="20"/>
+              </w:rPr>
+            </w:pPr>
+          </w:p>
+          <w:p>
+            <w:pPr>
+              <w:spacing w:after="0" w:line="240" w:lineRule="auto"/>
+              <w:ind w:left="820"/>
+              <w:jc w:val="right"/>
+              <w:rPr>
+                <w:rFonts w:eastAsia="Times New Roman" w:cs="Times New Roman"/>
+                <w:color w:val="00000A"/>
+                <w:sz w:val="20"/>
+                <w:szCs w:val="20"/>
+              </w:rPr>
+            </w:pPr>
             <w:r>
               <w:rPr>
                 <w:rFonts w:eastAsia="Times New Roman" w:cs="Times New Roman"/>
@@ -1932,6 +2579,7 @@
                 <w:sz w:val="20"/>
                 <w:szCs w:val="20"/>
               </w:rPr>
+              <w:lastRenderedPageBreak/>
               <w:t>Mumbai, India</w:t>
             </w:r>
             <w:r>
@@ -2015,7 +2663,14 @@
           <w:sz w:val="20"/>
           <w:szCs w:val="20"/>
         </w:rPr>
-        <w:t>ned a HRMS portal that provided useful, relevant and personalized benefit information empowering employees to make benefit- related decisions and track their records easily.</w:t>
+        <w:t xml:space="preserve">ned </w:t>
+      </w:r>
+      <w:r>
+        <w:rPr>
+          <w:sz w:val="20"/>
+          <w:szCs w:val="20"/>
+        </w:rPr>
+        <w:t>a HRMS portal that provided useful, relevant and personalized benefit information empowering employees to make benefit- related decisions and track their records easily.</w:t>
       </w:r>
     </w:p>
     <w:p>
@@ -2101,16 +2756,6 @@
     </w:p>
     <w:p>
       <w:pPr>
-        <w:pStyle w:val="NoSpacing"/>
-        <w:ind w:left="1440"/>
-        <w:rPr>
-          <w:sz w:val="20"/>
-          <w:szCs w:val="20"/>
-        </w:rPr>
-      </w:pPr>
-    </w:p>
-    <w:p>
-      <w:pPr>
         <w:spacing w:after="0" w:line="240" w:lineRule="auto"/>
         <w:rPr>
           <w:rFonts w:eastAsia="Times New Roman" w:cs="Times New Roman"/>
@@ -2125,41 +2770,18 @@
         <w:spacing w:after="0" w:line="240" w:lineRule="auto"/>
         <w:rPr>
           <w:rFonts w:eastAsia="Times New Roman" w:cs="Times New Roman"/>
-          <w:b/>
-          <w:bCs/>
           <w:color w:val="00000A"/>
-        </w:rPr>
-      </w:pPr>
-    </w:p>
-    <w:p>
-      <w:pPr>
-        <w:spacing w:after="0" w:line="240" w:lineRule="auto"/>
+          <w:sz w:val="20"/>
+          <w:szCs w:val="20"/>
+        </w:rPr>
+      </w:pPr>
+      <w:r>
         <w:rPr>
           <w:rFonts w:eastAsia="Times New Roman" w:cs="Times New Roman"/>
           <w:b/>
           <w:bCs/>
           <w:color w:val="00000A"/>
         </w:rPr>
-      </w:pPr>
-    </w:p>
-    <w:p>
-      <w:pPr>
-        <w:spacing w:after="0" w:line="240" w:lineRule="auto"/>
-        <w:rPr>
-          <w:rFonts w:eastAsia="Times New Roman" w:cs="Times New Roman"/>
-          <w:color w:val="00000A"/>
-          <w:sz w:val="20"/>
-          <w:szCs w:val="20"/>
-        </w:rPr>
-      </w:pPr>
-      <w:r>
-        <w:rPr>
-          <w:rFonts w:eastAsia="Times New Roman" w:cs="Times New Roman"/>
-          <w:b/>
-          <w:bCs/>
-          <w:color w:val="00000A"/>
-        </w:rPr>
-        <w:lastRenderedPageBreak/>
         <w:t>Education</w:t>
       </w:r>
     </w:p>
@@ -2230,10 +2852,10 @@
                 <w:szCs w:val="20"/>
               </w:rPr>
             </w:pPr>
-            <w:bookmarkStart w:id="12" w:name="b037bb42878d400be3e7980f94c357ed8230f8bd"/>
-            <w:bookmarkStart w:id="13" w:name="7"/>
-            <w:bookmarkEnd w:id="12"/>
+            <w:bookmarkStart w:id="13" w:name="b037bb42878d400be3e7980f94c357ed8230f8bd"/>
+            <w:bookmarkStart w:id="14" w:name="7"/>
             <w:bookmarkEnd w:id="13"/>
+            <w:bookmarkEnd w:id="14"/>
             <w:r>
               <w:rPr>
                 <w:rFonts w:eastAsia="Times New Roman" w:cs="Times New Roman"/>
@@ -2339,7 +2961,18 @@
                 <w:sz w:val="20"/>
                 <w:szCs w:val="20"/>
               </w:rPr>
-              <w:t>Information Technology, B.E.</w:t>
+              <w:t>Information Technology, B.E</w:t>
+            </w:r>
+            <w:r>
+              <w:rPr>
+                <w:rFonts w:eastAsia="Times New Roman" w:cs="Times New Roman"/>
+                <w:i/>
+                <w:iCs/>
+                <w:color w:val="00000A"/>
+                <w:sz w:val="20"/>
+                <w:szCs w:val="20"/>
+              </w:rPr>
+              <w:t>.</w:t>
             </w:r>
           </w:p>
         </w:tc>
@@ -2472,10 +3105,6 @@
           <w:szCs w:val="20"/>
         </w:rPr>
       </w:pPr>
-    </w:p>
-    <w:p>
-      <w:bookmarkStart w:id="14" w:name="_GoBack"/>
-      <w:bookmarkEnd w:id="14"/>
     </w:p>
     <w:sectPr>
       <w:pgSz w:w="12240" w:h="15840"/>
@@ -4377,7 +5006,6 @@
   <w:style w:type="paragraph" w:default="1" w:styleId="Normal">
     <w:name w:val="Normal"/>
     <w:qFormat/>
-    <w:rsid w:val="005C1055"/>
   </w:style>
   <w:style w:type="character" w:default="1" w:styleId="DefaultParagraphFont">
     <w:name w:val="Default Paragraph Font"/>
@@ -4632,6 +5260,18 @@
       <w:rFonts w:ascii="Times New Roman" w:eastAsia="Times New Roman" w:hAnsi="Times New Roman" w:cs="Times New Roman"/>
       <w:sz w:val="24"/>
       <w:szCs w:val="24"/>
+    </w:rPr>
+  </w:style>
+  <w:style w:type="character" w:styleId="FollowedHyperlink">
+    <w:name w:val="FollowedHyperlink"/>
+    <w:basedOn w:val="DefaultParagraphFont"/>
+    <w:uiPriority w:val="99"/>
+    <w:semiHidden/>
+    <w:unhideWhenUsed/>
+    <w:rsid w:val="00EA1559"/>
+    <w:rPr>
+      <w:color w:val="954F72" w:themeColor="followedHyperlink"/>
+      <w:u w:val="single"/>
     </w:rPr>
   </w:style>
 </w:styles>
@@ -4903,7 +5543,7 @@
 </file>
 
 <file path=customXml/itemProps1.xml><?xml version="1.0" encoding="utf-8"?>
-<ds:datastoreItem xmlns:ds="http://schemas.openxmlformats.org/officeDocument/2006/customXml" ds:itemID="{DF99355E-7E5C-4A66-829C-8C1EC0B6660D}">
+<ds:datastoreItem xmlns:ds="http://schemas.openxmlformats.org/officeDocument/2006/customXml" ds:itemID="{D515F2D7-048F-425C-A421-ABF4B3EC8752}">
   <ds:schemaRefs>
     <ds:schemaRef ds:uri="http://schemas.openxmlformats.org/officeDocument/2006/bibliography"/>
   </ds:schemaRefs>

</xml_diff>